<commit_message>
Küçük değişiklikler yapıldı ve IkiliHeap sınıfının adı HeapAgac olarak değiştirildi.
</commit_message>
<xml_diff>
--- a/doc/odev_raporu.docx
+++ b/doc/odev_raporu.docx
@@ -16,7 +16,15 @@
         <w:ind w:firstLine="709"/>
       </w:pPr>
       <w:r>
-        <w:t>Program BitBucket Git sistemi üzerinde yazılmış ve toplamda 8 sürümden meydana gelmiştir. Ödev dokümanında istenilen veri yapılarını, dosyalama ve sıralama işlemlerini gerçekleştirmektedir. Görsel ara yüze, renklendirme ve dosya isimlerinin yazılması gibi birkaç küçük detay eklenmiştir.</w:t>
+        <w:t xml:space="preserve">Program </w:t>
+      </w:r>
+      <w:proofErr w:type="spellStart"/>
+      <w:r>
+        <w:t>BitBucket</w:t>
+      </w:r>
+      <w:proofErr w:type="spellEnd"/>
+      <w:r>
+        <w:t xml:space="preserve"> Git sistemi üzerinde yazılmış ve toplamda 8 sürümden meydana gelmiştir. Ödev dokümanında istenilen veri yapılarını, dosyalama ve sıralama işlemlerini gerçekleştirmektedir. Görsel ara yüze, renklendirme ve dosya isimlerinin yazılması gibi birkaç küçük detay eklenmiştir.</w:t>
       </w:r>
     </w:p>
     <w:p>
@@ -38,12 +46,70 @@
       <w:r>
         <w:t xml:space="preserve">Programda 9 farklı sınıf bulunmaktadır; </w:t>
       </w:r>
-      <w:r>
-        <w:rPr>
-          <w:i/>
-        </w:rPr>
-        <w:t>BagilListe, Dosya, Dugum, Gezici, Hata, IkiliHeap, Islem, Konsol, Sayi</w:t>
-      </w:r>
+      <w:proofErr w:type="spellStart"/>
+      <w:r>
+        <w:rPr>
+          <w:i/>
+        </w:rPr>
+        <w:t>BagilListe</w:t>
+      </w:r>
+      <w:proofErr w:type="spellEnd"/>
+      <w:r>
+        <w:rPr>
+          <w:i/>
+        </w:rPr>
+        <w:t xml:space="preserve">, Dosya, </w:t>
+      </w:r>
+      <w:proofErr w:type="spellStart"/>
+      <w:r>
+        <w:rPr>
+          <w:i/>
+        </w:rPr>
+        <w:t>Dugum</w:t>
+      </w:r>
+      <w:proofErr w:type="spellEnd"/>
+      <w:r>
+        <w:rPr>
+          <w:i/>
+        </w:rPr>
+        <w:t xml:space="preserve">, Gezici, Hata, </w:t>
+      </w:r>
+      <w:r>
+        <w:rPr>
+          <w:i/>
+        </w:rPr>
+        <w:t>HeapAgac</w:t>
+      </w:r>
+      <w:bookmarkStart w:id="0" w:name="_GoBack"/>
+      <w:bookmarkEnd w:id="0"/>
+      <w:r>
+        <w:rPr>
+          <w:i/>
+        </w:rPr>
+        <w:t xml:space="preserve">, </w:t>
+      </w:r>
+      <w:proofErr w:type="spellStart"/>
+      <w:r>
+        <w:rPr>
+          <w:i/>
+        </w:rPr>
+        <w:t>Islem</w:t>
+      </w:r>
+      <w:proofErr w:type="spellEnd"/>
+      <w:r>
+        <w:rPr>
+          <w:i/>
+        </w:rPr>
+        <w:t xml:space="preserve">, Konsol, </w:t>
+      </w:r>
+      <w:proofErr w:type="spellStart"/>
+      <w:r>
+        <w:rPr>
+          <w:i/>
+        </w:rPr>
+        <w:t>Sayi</w:t>
+      </w:r>
+      <w:proofErr w:type="spellEnd"/>
       <w:r>
         <w:rPr>
           <w:i/>
@@ -59,7 +125,15 @@
         <w:t>Sınıf sayısının bu kadar fazla olmasının nedeni daha önceki ödevlerde oluşturulan sınıfların bu ödeve dahil edilmesi ve tamamlayıcı bir etki oluşturulmasının planlanmasıdır. Bu veri yapılarının hiçbirisi boşuna projeye dahil edilmemiştir.</w:t>
       </w:r>
       <w:r>
-        <w:t xml:space="preserve"> Aynı zamanda bu ödevde kullanılması istenilen ikili heap ağacı yapısı da gerektiği şekilde kullanışmış ve ödevde yapılması istenilen temel kıstaslara ek bir müdahale yapılmamıştır.</w:t>
+        <w:t xml:space="preserve"> Aynı zamanda bu ödevde kullanılması istenilen ikili </w:t>
+      </w:r>
+      <w:proofErr w:type="spellStart"/>
+      <w:r>
+        <w:t>heap</w:t>
+      </w:r>
+      <w:proofErr w:type="spellEnd"/>
+      <w:r>
+        <w:t xml:space="preserve"> ağacı yapısı da gerektiği şekilde kullanışmış ve ödevde yapılması istenilen temel kıstaslara ek bir müdahale yapılmamıştır.</w:t>
       </w:r>
     </w:p>
     <w:p>
@@ -94,9 +168,11 @@
       <w:pPr>
         <w:pStyle w:val="Balk2"/>
       </w:pPr>
+      <w:proofErr w:type="spellStart"/>
       <w:r>
         <w:t>BağılListe</w:t>
       </w:r>
+      <w:proofErr w:type="spellEnd"/>
     </w:p>
     <w:p>
       <w:pPr>
@@ -182,6 +258,7 @@
       <w:r>
         <w:t xml:space="preserve"> sınıfı bu ödevde de kullanılmış, üzerinde bazı değişiklikler yapılmıştır. Bu sınıfın kullanılmasının amacı dosyadan alınan ve dosyaya yazılacak olan içeriğin yönetilmesi ve dosya üzerinde doğrudan yapılan işlemlerin kolaylaştırılmasıdır. Sınıf yapısında yapılan en büyük değişiklik yazma işlemlerinin de sınıfa eklenmesidir. Okuma işlemindekine benzer bir şekilde </w:t>
       </w:r>
+      <w:proofErr w:type="spellStart"/>
       <w:r>
         <w:rPr>
           <w:i/>
@@ -194,6 +271,7 @@
         </w:rPr>
         <w:t>atirEkle</w:t>
       </w:r>
+      <w:proofErr w:type="spellEnd"/>
       <w:r>
         <w:rPr>
           <w:i/>
@@ -203,21 +281,25 @@
       <w:r>
         <w:t xml:space="preserve">metodu ile eklenecek olan içeriği tek tek alır ve kendi içinde yer alan </w:t>
       </w:r>
+      <w:proofErr w:type="spellStart"/>
       <w:r>
         <w:rPr>
           <w:i/>
         </w:rPr>
         <w:t>String</w:t>
       </w:r>
+      <w:proofErr w:type="spellEnd"/>
       <w:r>
         <w:t xml:space="preserve"> tipinde bir değişkende saklar. Daha sonra </w:t>
       </w:r>
+      <w:proofErr w:type="spellStart"/>
       <w:r>
         <w:rPr>
           <w:i/>
         </w:rPr>
         <w:t>dosyayaKaydet</w:t>
       </w:r>
+      <w:proofErr w:type="spellEnd"/>
       <w:r>
         <w:t xml:space="preserve"> metodu ile bu değişken içeriği dosyaya aktarılır.</w:t>
       </w:r>
@@ -237,30 +319,36 @@
       <w:r>
         <w:t xml:space="preserve">Oluşturulan dosya nesnesi üzerinden </w:t>
       </w:r>
+      <w:proofErr w:type="spellStart"/>
       <w:r>
         <w:rPr>
           <w:i/>
         </w:rPr>
         <w:t>dosyayiOku</w:t>
       </w:r>
+      <w:proofErr w:type="spellEnd"/>
       <w:r>
         <w:t xml:space="preserve"> metodu çağrılarak dosya içeriği dosya nesnesinin kendi içerisindeki </w:t>
       </w:r>
+      <w:proofErr w:type="spellStart"/>
       <w:r>
         <w:rPr>
           <w:i/>
         </w:rPr>
         <w:t>String</w:t>
       </w:r>
+      <w:proofErr w:type="spellEnd"/>
       <w:r>
         <w:t xml:space="preserve"> değişkenine aktarılır. İçeriğin Sayı nesnesine aktarılabilmesi için öncelikle içerik dosyadan okunmuş olmalıdır. Sonrasında bu </w:t>
       </w:r>
+      <w:proofErr w:type="spellStart"/>
       <w:r>
         <w:rPr>
           <w:i/>
         </w:rPr>
         <w:t>String</w:t>
       </w:r>
+      <w:proofErr w:type="spellEnd"/>
       <w:r>
         <w:t xml:space="preserve"> değişkenindeki tüm karakterler satır sonu karakterlerine göre ayrım yapılarak okunur ve her bir satırın karakterleri ayrı bir Sayı nesnesine rakamlar olarak aktarılır. Bu işlem </w:t>
       </w:r>
@@ -273,21 +361,25 @@
       <w:r>
         <w:t xml:space="preserve"> sınıfının </w:t>
       </w:r>
+      <w:proofErr w:type="spellStart"/>
       <w:r>
         <w:rPr>
           <w:i/>
         </w:rPr>
         <w:t>sayiyaAktar</w:t>
       </w:r>
+      <w:proofErr w:type="spellEnd"/>
       <w:r>
         <w:t xml:space="preserve"> metodu üzerinden gerçekleştirilir. Gönderilecek olan parametre bir </w:t>
       </w:r>
+      <w:proofErr w:type="spellStart"/>
       <w:r>
         <w:rPr>
           <w:i/>
         </w:rPr>
         <w:t>Sayi</w:t>
       </w:r>
+      <w:proofErr w:type="spellEnd"/>
       <w:r>
         <w:t xml:space="preserve"> dizisi olmalıdır. Dizinin boyutunun yeterli olduğu kabulü yapılır ve ek bir denetime tabi tutulmaz.</w:t>
       </w:r>
@@ -316,39 +408,47 @@
       <w:r>
         <w:t xml:space="preserve">Yazma işleminde yazılacak olan içerik önce </w:t>
       </w:r>
+      <w:proofErr w:type="spellStart"/>
       <w:r>
         <w:rPr>
           <w:i/>
         </w:rPr>
         <w:t>satirEkle</w:t>
       </w:r>
+      <w:proofErr w:type="spellEnd"/>
       <w:r>
         <w:t xml:space="preserve"> metodu ile alınır. Bu şekilde eklenen her bir karakter dizisi dosya nesnesinin iç </w:t>
       </w:r>
+      <w:proofErr w:type="spellStart"/>
       <w:r>
         <w:rPr>
           <w:i/>
         </w:rPr>
         <w:t>String</w:t>
       </w:r>
+      <w:proofErr w:type="spellEnd"/>
       <w:r>
         <w:t xml:space="preserve"> değişkenine ayrı bir satır olarak eklenir, yani satır sonu karakteri ile ayrılırlar. İçerik ekleme işlemi tamamlandıktan sonra </w:t>
       </w:r>
+      <w:proofErr w:type="spellStart"/>
       <w:r>
         <w:rPr>
           <w:i/>
         </w:rPr>
         <w:t>dosyayaKaydet</w:t>
       </w:r>
+      <w:proofErr w:type="spellEnd"/>
       <w:r>
         <w:t xml:space="preserve"> metodu ile bu </w:t>
       </w:r>
+      <w:proofErr w:type="spellStart"/>
       <w:r>
         <w:rPr>
           <w:i/>
         </w:rPr>
         <w:t>String</w:t>
       </w:r>
+      <w:proofErr w:type="spellEnd"/>
       <w:r>
         <w:t xml:space="preserve"> değişkeninin değeri dosyaya kaydedilir.</w:t>
       </w:r>
@@ -359,7 +459,15 @@
         <w:jc w:val="center"/>
       </w:pPr>
       <w:r>
-        <w:t>İkili Heap Ağacı</w:t>
+        <w:t xml:space="preserve">İkili </w:t>
+      </w:r>
+      <w:proofErr w:type="spellStart"/>
+      <w:r>
+        <w:t>Heap</w:t>
+      </w:r>
+      <w:proofErr w:type="spellEnd"/>
+      <w:r>
+        <w:t xml:space="preserve"> Ağacı</w:t>
       </w:r>
     </w:p>
     <w:p>
@@ -369,6 +477,7 @@
       <w:r>
         <w:t xml:space="preserve">Öncelikle bu veri yapısı bu projedeki kullanımı itibariyle herhangi başka bir veri yapısıyla bağdaşık olarak çalışmaz. Fakat veri olarak barındırdığı veri yapısı </w:t>
       </w:r>
+      <w:proofErr w:type="spellStart"/>
       <w:r>
         <w:rPr>
           <w:i/>
@@ -377,7 +486,11 @@
         <w:t>Sayi</w:t>
       </w:r>
       <w:r>
-        <w:t>’dır.</w:t>
+        <w:t>’dır</w:t>
+      </w:r>
+      <w:proofErr w:type="spellEnd"/>
+      <w:r>
+        <w:t>.</w:t>
       </w:r>
     </w:p>
     <w:p>
@@ -402,6 +515,7 @@
         </w:rPr>
         <w:t xml:space="preserve">çift katlı </w:t>
       </w:r>
+      <w:proofErr w:type="spellStart"/>
       <w:r>
         <w:rPr>
           <w:b/>
@@ -410,6 +524,7 @@
         </w:rPr>
         <w:t>Sayi</w:t>
       </w:r>
+      <w:proofErr w:type="spellEnd"/>
       <w:r>
         <w:t xml:space="preserve"> </w:t>
       </w:r>
@@ -420,7 +535,15 @@
         <w:t>göstericisi</w:t>
       </w:r>
       <w:r>
-        <w:t xml:space="preserve"> verileri tutmak için kullanılmıştır. İkili heap ağacında </w:t>
+        <w:t xml:space="preserve"> verileri tutmak için kullanılmıştır. İkili </w:t>
+      </w:r>
+      <w:proofErr w:type="spellStart"/>
+      <w:r>
+        <w:t>heap</w:t>
+      </w:r>
+      <w:proofErr w:type="spellEnd"/>
+      <w:r>
+        <w:t xml:space="preserve"> ağacında </w:t>
       </w:r>
       <w:r>
         <w:rPr>
@@ -474,12 +597,14 @@
       <w:r>
         <w:t xml:space="preserve">Öncelikle dizi kapasitesinin yeterli olup olmadığına bakılır, eğer kapasite yetersizse </w:t>
       </w:r>
+      <w:proofErr w:type="spellStart"/>
       <w:r>
         <w:rPr>
           <w:i/>
         </w:rPr>
         <w:t>Genislet</w:t>
       </w:r>
+      <w:proofErr w:type="spellEnd"/>
       <w:r>
         <w:t xml:space="preserve"> metodu ile dizi kapasitesi iki katına çıkartılır.</w:t>
       </w:r>
@@ -491,14 +616,24 @@
       <w:r>
         <w:t xml:space="preserve">İlk olarak parametre olarak gelen veri dizinin en sonuna yerleştirilir. Daha sonra </w:t>
       </w:r>
+      <w:proofErr w:type="spellStart"/>
       <w:r>
         <w:rPr>
           <w:i/>
         </w:rPr>
         <w:t>YukariFirlat</w:t>
       </w:r>
-      <w:r>
-        <w:t xml:space="preserve"> metodu dizinin son indeksi ile çağrılır. Bu metot Heap ağacının standart bir metodudur ve işlevi de ebeveyn düğüm yavru düğümden büyük olduğu sürece yerlerini değiştirmek ve özyinelemeli olarak bu işlemi kök düğüme kadar sürdürmektir. Bu sayede kök düğüme en küçük verinin yerleşmiş olması garanti edilir.</w:t>
+      <w:proofErr w:type="spellEnd"/>
+      <w:r>
+        <w:t xml:space="preserve"> metodu dizinin son indeksi ile çağrılır. Bu metot </w:t>
+      </w:r>
+      <w:proofErr w:type="spellStart"/>
+      <w:r>
+        <w:t>Heap</w:t>
+      </w:r>
+      <w:proofErr w:type="spellEnd"/>
+      <w:r>
+        <w:t xml:space="preserve"> ağacının standart bir metodudur ve işlevi de ebeveyn düğüm yavru düğümden büyük olduğu sürece yerlerini değiştirmek ve özyinelemeli olarak bu işlemi kök düğüme kadar sürdürmektir. Bu sayede kök düğüme en küçük verinin yerleşmiş olması garanti edilir.</w:t>
       </w:r>
     </w:p>
     <w:p>
@@ -532,12 +667,14 @@
       <w:r>
         <w:t xml:space="preserve">Gerçekleme dizi ile yapıldığından silme işlemi için ek bir uygulama yapılması gerekmez fakat en küçük veri dizinin kök düğümünde yer alan veri olduğundan ve silinmiş olarak kabul edileceğinden ağaç yeniden düzenlenmelidir. Bunun için </w:t>
       </w:r>
+      <w:proofErr w:type="spellStart"/>
       <w:r>
         <w:rPr>
           <w:i/>
         </w:rPr>
         <w:t>AsagiFirlat</w:t>
       </w:r>
+      <w:proofErr w:type="spellEnd"/>
       <w:r>
         <w:t xml:space="preserve"> metodu çağırılır. Bu metodun görevi, kökten başlayarak ve özyinelemeli olarak her bir düğümü yavrularıyla karşılaştırmak ve en küçük olan verinin köke yerleşmesini sağlamaktır. Bir düğümün yavru düğümleri o düğümün dizideki indeksinin iki katının bir ve iki fazlası ile bulunabilir. Bu metoda parametre olarak gönderilen indeksin yavru olarak hesaplanan değerleri uzunluktan küçük olduğu, yani yapraktan farklı bir yavru bulunduğu sürece özyineleme işlemi devam eder.</w:t>
       </w:r>
@@ -562,7 +699,28 @@
         <w:rPr>
           <w:i/>
         </w:rPr>
-        <w:t>İkili Heap Ağacı</w:t>
+        <w:t xml:space="preserve">İkili </w:t>
+      </w:r>
+      <w:proofErr w:type="spellStart"/>
+      <w:r>
+        <w:rPr>
+          <w:i/>
+        </w:rPr>
+        <w:t>Heap</w:t>
+      </w:r>
+      <w:proofErr w:type="spellEnd"/>
+      <w:r>
+        <w:rPr>
+          <w:i/>
+        </w:rPr>
+        <w:t xml:space="preserve"> </w:t>
+      </w:r>
+      <w:proofErr w:type="spellStart"/>
+      <w:r>
+        <w:rPr>
+          <w:i/>
+        </w:rPr>
+        <w:t>Ağacı</w:t>
       </w:r>
       <w:r>
         <w:rPr>
@@ -571,7 +729,11 @@
         <w:t>’</w:t>
       </w:r>
       <w:r>
-        <w:t xml:space="preserve">na eklenir. </w:t>
+        <w:t>na</w:t>
+      </w:r>
+      <w:proofErr w:type="spellEnd"/>
+      <w:r>
+        <w:t xml:space="preserve"> eklenir. </w:t>
       </w:r>
       <w:r>
         <w:t xml:space="preserve">Bir döngü içerisinde her seferinden ağaçtan en küçük eleman alınır, dosyaya yazdırılır ve ağaçtan silinir. Nihayet ağaçtaki tüm elemanlar bittiğinde başta </w:t>
@@ -649,17 +811,7 @@
           <w:sz w:val="22"/>
           <w:szCs w:val="22"/>
         </w:rPr>
-        <w:t>22</w:t>
-      </w:r>
-      <w:bookmarkStart w:id="0" w:name="_GoBack"/>
-      <w:bookmarkEnd w:id="0"/>
-      <w:r>
-        <w:rPr>
-          <w:color w:val="575756"/>
-          <w:sz w:val="22"/>
-          <w:szCs w:val="22"/>
-        </w:rPr>
-        <w:t xml:space="preserve">.12.2016 </w:t>
+        <w:t xml:space="preserve">22.12.2016 </w:t>
       </w:r>
     </w:p>
     <w:p>
@@ -1146,6 +1298,7 @@
   <w:style w:type="character" w:default="1" w:styleId="VarsaylanParagrafYazTipi">
     <w:name w:val="Default Paragraph Font"/>
     <w:uiPriority w:val="1"/>
+    <w:semiHidden/>
     <w:unhideWhenUsed/>
   </w:style>
   <w:style w:type="table" w:default="1" w:styleId="NormalTablo">

</xml_diff>